<commit_message>
updating report after pairwise test 1
</commit_message>
<xml_diff>
--- a/docs/Final Report.docx
+++ b/docs/Final Report.docx
@@ -3357,8 +3357,29 @@
           <w:numId w:val="6"/>
         </w:numPr>
       </w:pPr>
-      <w:r>
-        <w:t>Creature.removeHealth bypassed the Creature.getCurrentConditions function and used the one in the ConditionDao instead</w:t>
+      <w:proofErr w:type="spellStart"/>
+      <w:r>
+        <w:t>Creature.removeHealth</w:t>
+      </w:r>
+      <w:proofErr w:type="spellEnd"/>
+      <w:r>
+        <w:t xml:space="preserve"> bypassed the </w:t>
+      </w:r>
+      <w:proofErr w:type="spellStart"/>
+      <w:r>
+        <w:t>Creature.getCurrentConditions</w:t>
+      </w:r>
+      <w:proofErr w:type="spellEnd"/>
+      <w:r>
+        <w:t xml:space="preserve"> function and used the one in the </w:t>
+      </w:r>
+      <w:proofErr w:type="spellStart"/>
+      <w:r>
+        <w:t>ConditionDao</w:t>
+      </w:r>
+      <w:proofErr w:type="spellEnd"/>
+      <w:r>
+        <w:t xml:space="preserve"> instead</w:t>
       </w:r>
     </w:p>
     <w:p>
@@ -3369,9 +3390,11 @@
           <w:numId w:val="6"/>
         </w:numPr>
       </w:pPr>
+      <w:proofErr w:type="spellStart"/>
       <w:r>
         <w:t>removeHealth_with_auto_crits</w:t>
       </w:r>
+      <w:proofErr w:type="spellEnd"/>
     </w:p>
     <w:p>
       <w:pPr>
@@ -3393,8 +3416,21 @@
           <w:numId w:val="6"/>
         </w:numPr>
       </w:pPr>
-      <w:r>
-        <w:t>CreatureDaoImpl had a section of untouched code in the advanceTurn function, added that code in for function optimization</w:t>
+      <w:proofErr w:type="spellStart"/>
+      <w:r>
+        <w:t>CreatureDaoImpl</w:t>
+      </w:r>
+      <w:proofErr w:type="spellEnd"/>
+      <w:r>
+        <w:t xml:space="preserve"> had a section of untouched code in the </w:t>
+      </w:r>
+      <w:proofErr w:type="spellStart"/>
+      <w:r>
+        <w:t>advanceTurn</w:t>
+      </w:r>
+      <w:proofErr w:type="spellEnd"/>
+      <w:r>
+        <w:t xml:space="preserve"> function, added that code in for function optimization</w:t>
       </w:r>
     </w:p>
     <w:p>
@@ -3405,8 +3441,13 @@
           <w:numId w:val="6"/>
         </w:numPr>
       </w:pPr>
-      <w:r>
-        <w:t xml:space="preserve">CreatureDao.advanceTurn </w:t>
+      <w:proofErr w:type="spellStart"/>
+      <w:r>
+        <w:t>CreatureDao.advanceTurn</w:t>
+      </w:r>
+      <w:proofErr w:type="spellEnd"/>
+      <w:r>
+        <w:t xml:space="preserve"> </w:t>
       </w:r>
     </w:p>
     <w:p>
@@ -3459,7 +3500,15 @@
     </w:p>
     <w:p>
       <w:r>
-        <w:t>For integration testing we intend to do neighborhood integration testing and integrate items with the classes directly surrounding it. This will allow us to test the systems that will actually be interacting in groups without needing to limit to pairs or having large amounts added at the same time.</w:t>
+        <w:t xml:space="preserve">For integration testing we intend to do neighborhood integration testing and integrate items with the classes directly surrounding it. This will allow us to test the systems that will actually be interacting in groups without needing to </w:t>
+      </w:r>
+      <w:proofErr w:type="gramStart"/>
+      <w:r>
+        <w:t>limit</w:t>
+      </w:r>
+      <w:proofErr w:type="gramEnd"/>
+      <w:r>
+        <w:t xml:space="preserve"> to pairs or having large amounts added at the same time.</w:t>
       </w:r>
     </w:p>
     <w:p>
@@ -3472,7 +3521,15 @@
     </w:p>
     <w:p>
       <w:r>
-        <w:t>As stated in class, due to us not having a web application, and instead developing a GUI application we do not have a clear way to performance test. We do intend to run tests regarding filling the application with large number of creatures to test performance.</w:t>
+        <w:t xml:space="preserve">As stated in class, due to us not having a web application, and instead developing a GUI application we do not have a clear way to </w:t>
+      </w:r>
+      <w:proofErr w:type="gramStart"/>
+      <w:r>
+        <w:t>performance</w:t>
+      </w:r>
+      <w:proofErr w:type="gramEnd"/>
+      <w:r>
+        <w:t xml:space="preserve"> test. We do intend to run tests regarding filling the application with large number of creatures to test performance.</w:t>
       </w:r>
     </w:p>
     <w:p>
@@ -3551,6 +3608,53 @@
     </w:p>
     <w:p/>
     <w:p>
+      <w:r>
+        <w:t>Advancing to the next round is very important for our application as it</w:t>
+      </w:r>
+      <w:r>
+        <w:t xml:space="preserve"> </w:t>
+      </w:r>
+      <w:r>
+        <w:t>makes users able to track whose</w:t>
+      </w:r>
+      <w:r>
+        <w:t xml:space="preserve"> </w:t>
+      </w:r>
+      <w:r>
+        <w:t>turn it is as well as how long their conditions will last for.</w:t>
+      </w:r>
+      <w:r>
+        <w:t xml:space="preserve"> </w:t>
+      </w:r>
+      <w:r>
+        <w:t>The advance turn button has different</w:t>
+      </w:r>
+      <w:r>
+        <w:t xml:space="preserve"> </w:t>
+      </w:r>
+      <w:r>
+        <w:t xml:space="preserve">functionality depending on if the </w:t>
+      </w:r>
+      <w:r>
+        <w:t>creatures’</w:t>
+      </w:r>
+      <w:r>
+        <w:t xml:space="preserve"> group is the first/middle, or last.</w:t>
+      </w:r>
+      <w:r>
+        <w:t xml:space="preserve"> We</w:t>
+      </w:r>
+      <w:r>
+        <w:t xml:space="preserve"> wanted to make sure</w:t>
+      </w:r>
+      <w:r>
+        <w:t xml:space="preserve"> </w:t>
+      </w:r>
+      <w:r>
+        <w:t>that conditions, a member of the creature class, decremented correctly when advancing a turn.</w:t>
+      </w:r>
+    </w:p>
+    <w:p>
       <w:pPr>
         <w:pStyle w:val="Heading1"/>
       </w:pPr>
@@ -3567,10 +3671,7 @@
       </w:pPr>
       <w:r>
         <w:lastRenderedPageBreak/>
-        <w:t>Milestone 1</w:t>
-      </w:r>
-      <w:r>
-        <w:t xml:space="preserve"> Contributions</w:t>
+        <w:t>Milestone 1 Contributions</w:t>
       </w:r>
     </w:p>
     <w:p>
@@ -3792,10 +3893,7 @@
         <w:pStyle w:val="Heading1"/>
       </w:pPr>
       <w:r>
-        <w:t>Milestone 2</w:t>
-      </w:r>
-      <w:r>
-        <w:t xml:space="preserve"> Contributions</w:t>
+        <w:t>Milestone 2 Contributions</w:t>
       </w:r>
     </w:p>
     <w:p>
@@ -3844,8 +3942,13 @@
         </w:numPr>
       </w:pPr>
       <w:r>
-        <w:t>Updated damage functions to account for crits and autocrits</w:t>
-      </w:r>
+        <w:t xml:space="preserve">Updated damage functions to account for crits and </w:t>
+      </w:r>
+      <w:proofErr w:type="spellStart"/>
+      <w:r>
+        <w:t>autocrits</w:t>
+      </w:r>
+      <w:proofErr w:type="spellEnd"/>
     </w:p>
     <w:p>
       <w:pPr>
@@ -3855,8 +3958,13 @@
           <w:numId w:val="5"/>
         </w:numPr>
       </w:pPr>
-      <w:r>
-        <w:t>Creature.addHealth Tests</w:t>
+      <w:proofErr w:type="spellStart"/>
+      <w:r>
+        <w:t>Creature.addHealth</w:t>
+      </w:r>
+      <w:proofErr w:type="spellEnd"/>
+      <w:r>
+        <w:t xml:space="preserve"> Tests</w:t>
       </w:r>
     </w:p>
     <w:p>
@@ -3867,8 +3975,13 @@
           <w:numId w:val="5"/>
         </w:numPr>
       </w:pPr>
-      <w:r>
-        <w:t>Creature.removeHealth Tests</w:t>
+      <w:proofErr w:type="spellStart"/>
+      <w:r>
+        <w:t>Creature.removeHealth</w:t>
+      </w:r>
+      <w:proofErr w:type="spellEnd"/>
+      <w:r>
+        <w:t xml:space="preserve"> Tests</w:t>
       </w:r>
     </w:p>
     <w:p>
@@ -3879,8 +3992,13 @@
           <w:numId w:val="5"/>
         </w:numPr>
       </w:pPr>
-      <w:r>
-        <w:t>Creature.addBonusHealth Tests</w:t>
+      <w:proofErr w:type="spellStart"/>
+      <w:r>
+        <w:t>Creature.addBonusHealth</w:t>
+      </w:r>
+      <w:proofErr w:type="spellEnd"/>
+      <w:r>
+        <w:t xml:space="preserve"> Tests</w:t>
       </w:r>
     </w:p>
     <w:p>
@@ -3891,8 +4009,13 @@
           <w:numId w:val="5"/>
         </w:numPr>
       </w:pPr>
-      <w:r>
-        <w:t>Creature.addCondition Test</w:t>
+      <w:proofErr w:type="spellStart"/>
+      <w:r>
+        <w:t>Creature.addCondition</w:t>
+      </w:r>
+      <w:proofErr w:type="spellEnd"/>
+      <w:r>
+        <w:t xml:space="preserve"> Test</w:t>
       </w:r>
     </w:p>
     <w:p>
@@ -3903,8 +4026,13 @@
           <w:numId w:val="5"/>
         </w:numPr>
       </w:pPr>
-      <w:r>
-        <w:t>CreatureDao.advanceTurn Test</w:t>
+      <w:proofErr w:type="spellStart"/>
+      <w:r>
+        <w:t>CreatureDao.advanceTurn</w:t>
+      </w:r>
+      <w:proofErr w:type="spellEnd"/>
+      <w:r>
+        <w:t xml:space="preserve"> Test</w:t>
       </w:r>
     </w:p>
     <w:p>
@@ -3915,8 +4043,13 @@
           <w:numId w:val="5"/>
         </w:numPr>
       </w:pPr>
-      <w:r>
-        <w:t>CreatureDao.SaveCreatures Test</w:t>
+      <w:proofErr w:type="spellStart"/>
+      <w:r>
+        <w:t>CreatureDao.SaveCreatures</w:t>
+      </w:r>
+      <w:proofErr w:type="spellEnd"/>
+      <w:r>
+        <w:t xml:space="preserve"> Test</w:t>
       </w:r>
     </w:p>
     <w:p>
@@ -3927,8 +4060,13 @@
           <w:numId w:val="5"/>
         </w:numPr>
       </w:pPr>
-      <w:r>
-        <w:t>CreatureDao.LoadCreatures Test</w:t>
+      <w:proofErr w:type="spellStart"/>
+      <w:r>
+        <w:t>CreatureDao.LoadCreatures</w:t>
+      </w:r>
+      <w:proofErr w:type="spellEnd"/>
+      <w:r>
+        <w:t xml:space="preserve"> Test</w:t>
       </w:r>
     </w:p>
     <w:p>
@@ -3947,9 +4085,11 @@
           <w:numId w:val="5"/>
         </w:numPr>
       </w:pPr>
+      <w:proofErr w:type="spellStart"/>
       <w:r>
         <w:t>ConditionDaoImplTest</w:t>
       </w:r>
+      <w:proofErr w:type="spellEnd"/>
     </w:p>
     <w:p>
       <w:pPr>
@@ -3959,8 +4099,13 @@
           <w:numId w:val="5"/>
         </w:numPr>
       </w:pPr>
-      <w:r>
-        <w:t>Creature.removeCondition Tests</w:t>
+      <w:proofErr w:type="spellStart"/>
+      <w:r>
+        <w:t>Creature.removeCondition</w:t>
+      </w:r>
+      <w:proofErr w:type="spellEnd"/>
+      <w:r>
+        <w:t xml:space="preserve"> Tests</w:t>
       </w:r>
     </w:p>
     <w:p>
@@ -3971,8 +4116,13 @@
           <w:numId w:val="5"/>
         </w:numPr>
       </w:pPr>
-      <w:r>
-        <w:t>Creature.decrementCondition Tests</w:t>
+      <w:proofErr w:type="spellStart"/>
+      <w:r>
+        <w:t>Creature.decrementCondition</w:t>
+      </w:r>
+      <w:proofErr w:type="spellEnd"/>
+      <w:r>
+        <w:t xml:space="preserve"> Tests</w:t>
       </w:r>
     </w:p>
     <w:p>
@@ -3983,8 +4133,13 @@
           <w:numId w:val="5"/>
         </w:numPr>
       </w:pPr>
-      <w:r>
-        <w:t>Creature.getName Tests</w:t>
+      <w:proofErr w:type="spellStart"/>
+      <w:r>
+        <w:t>Creature.getName</w:t>
+      </w:r>
+      <w:proofErr w:type="spellEnd"/>
+      <w:r>
+        <w:t xml:space="preserve"> Tests</w:t>
       </w:r>
     </w:p>
     <w:p>
@@ -3995,8 +4150,13 @@
           <w:numId w:val="5"/>
         </w:numPr>
       </w:pPr>
-      <w:r>
-        <w:t>Creature.getMaxHealth Tests</w:t>
+      <w:proofErr w:type="spellStart"/>
+      <w:r>
+        <w:t>Creature.getMaxHealth</w:t>
+      </w:r>
+      <w:proofErr w:type="spellEnd"/>
+      <w:r>
+        <w:t xml:space="preserve"> Tests</w:t>
       </w:r>
     </w:p>
     <w:p>
@@ -4007,9 +4167,14 @@
           <w:numId w:val="5"/>
         </w:numPr>
       </w:pPr>
+      <w:proofErr w:type="spellStart"/>
       <w:r>
         <w:lastRenderedPageBreak/>
-        <w:t>Creature.getCurrentHealth Tests</w:t>
+        <w:t>Creature.getCurrentHealth</w:t>
+      </w:r>
+      <w:proofErr w:type="spellEnd"/>
+      <w:r>
+        <w:t xml:space="preserve"> Tests</w:t>
       </w:r>
     </w:p>
     <w:p>
@@ -4020,8 +4185,13 @@
           <w:numId w:val="5"/>
         </w:numPr>
       </w:pPr>
-      <w:r>
-        <w:t>Creature.getInitative Tests</w:t>
+      <w:proofErr w:type="spellStart"/>
+      <w:r>
+        <w:t>Creature.getInitative</w:t>
+      </w:r>
+      <w:proofErr w:type="spellEnd"/>
+      <w:r>
+        <w:t xml:space="preserve"> Tests</w:t>
       </w:r>
     </w:p>
     <w:p>
@@ -4032,8 +4202,13 @@
           <w:numId w:val="5"/>
         </w:numPr>
       </w:pPr>
-      <w:r>
-        <w:t>Creature.getCurrentConditions Tests</w:t>
+      <w:proofErr w:type="spellStart"/>
+      <w:r>
+        <w:t>Creature.getCurrentConditions</w:t>
+      </w:r>
+      <w:proofErr w:type="spellEnd"/>
+      <w:r>
+        <w:t xml:space="preserve"> Tests</w:t>
       </w:r>
     </w:p>
     <w:p>
@@ -4044,8 +4219,13 @@
           <w:numId w:val="5"/>
         </w:numPr>
       </w:pPr>
-      <w:r>
-        <w:t>Creature.getAvailableConditions Tests</w:t>
+      <w:proofErr w:type="spellStart"/>
+      <w:r>
+        <w:t>Creature.getAvailableConditions</w:t>
+      </w:r>
+      <w:proofErr w:type="spellEnd"/>
+      <w:r>
+        <w:t xml:space="preserve"> Tests</w:t>
       </w:r>
     </w:p>
     <w:p>
@@ -4160,8 +4340,13 @@
           <w:numId w:val="5"/>
         </w:numPr>
       </w:pPr>
-      <w:r>
-        <w:t>Creature.getAvailableConditions Tests</w:t>
+      <w:proofErr w:type="spellStart"/>
+      <w:r>
+        <w:t>Creature.getAvailableConditions</w:t>
+      </w:r>
+      <w:proofErr w:type="spellEnd"/>
+      <w:r>
+        <w:t xml:space="preserve"> Tests</w:t>
       </w:r>
     </w:p>
     <w:p>
@@ -4173,7 +4358,15 @@
         </w:numPr>
       </w:pPr>
       <w:r>
-        <w:t>Fixed Creature.removeHealth Tests</w:t>
+        <w:t xml:space="preserve">Fixed </w:t>
+      </w:r>
+      <w:proofErr w:type="spellStart"/>
+      <w:r>
+        <w:t>Creature.removeHealth</w:t>
+      </w:r>
+      <w:proofErr w:type="spellEnd"/>
+      <w:r>
+        <w:t xml:space="preserve"> Tests</w:t>
       </w:r>
     </w:p>
     <w:p>
@@ -4184,8 +4377,13 @@
           <w:numId w:val="5"/>
         </w:numPr>
       </w:pPr>
-      <w:r>
-        <w:t>CreatureDao.createCreature Tests</w:t>
+      <w:proofErr w:type="spellStart"/>
+      <w:r>
+        <w:t>CreatureDao.createCreature</w:t>
+      </w:r>
+      <w:proofErr w:type="spellEnd"/>
+      <w:r>
+        <w:t xml:space="preserve"> Tests</w:t>
       </w:r>
     </w:p>
     <w:p>
@@ -4196,8 +4394,13 @@
           <w:numId w:val="5"/>
         </w:numPr>
       </w:pPr>
-      <w:r>
-        <w:t>CreatureDao.deleteCreature Tests</w:t>
+      <w:proofErr w:type="spellStart"/>
+      <w:r>
+        <w:t>CreatureDao.deleteCreature</w:t>
+      </w:r>
+      <w:proofErr w:type="spellEnd"/>
+      <w:r>
+        <w:t xml:space="preserve"> Tests</w:t>
       </w:r>
     </w:p>
     <w:p/>
@@ -4206,13 +4409,7 @@
         <w:pStyle w:val="Heading1"/>
       </w:pPr>
       <w:r>
-        <w:t xml:space="preserve">Milestone </w:t>
-      </w:r>
-      <w:r>
-        <w:t>3</w:t>
-      </w:r>
-      <w:r>
-        <w:t xml:space="preserve"> Contributions</w:t>
+        <w:t>Milestone 3 Contributions</w:t>
       </w:r>
     </w:p>
     <w:p/>
@@ -4247,8 +4444,13 @@
           <w:numId w:val="7"/>
         </w:numPr>
       </w:pPr>
-      <w:r>
-        <w:t>selectImageAction()</w:t>
+      <w:proofErr w:type="spellStart"/>
+      <w:r>
+        <w:t>selectImageAction</w:t>
+      </w:r>
+      <w:proofErr w:type="spellEnd"/>
+      <w:r>
+        <w:t>()</w:t>
       </w:r>
     </w:p>
     <w:p>
@@ -4259,8 +4461,13 @@
           <w:numId w:val="7"/>
         </w:numPr>
       </w:pPr>
-      <w:r>
-        <w:t>selectSaveFileAction()</w:t>
+      <w:proofErr w:type="spellStart"/>
+      <w:r>
+        <w:t>selectSaveFileAction</w:t>
+      </w:r>
+      <w:proofErr w:type="spellEnd"/>
+      <w:r>
+        <w:t>()</w:t>
       </w:r>
     </w:p>
     <w:p>
@@ -4271,8 +4478,13 @@
           <w:numId w:val="7"/>
         </w:numPr>
       </w:pPr>
-      <w:r>
-        <w:t>selectLoadFileAction()</w:t>
+      <w:proofErr w:type="spellStart"/>
+      <w:r>
+        <w:t>selectLoadFileAction</w:t>
+      </w:r>
+      <w:proofErr w:type="spellEnd"/>
+      <w:r>
+        <w:t>()</w:t>
       </w:r>
     </w:p>
     <w:p>
@@ -4283,8 +4495,13 @@
           <w:numId w:val="7"/>
         </w:numPr>
       </w:pPr>
-      <w:r>
-        <w:t>dialogSetResultLoad()</w:t>
+      <w:proofErr w:type="spellStart"/>
+      <w:r>
+        <w:t>dialogSetResultLoad</w:t>
+      </w:r>
+      <w:proofErr w:type="spellEnd"/>
+      <w:r>
+        <w:t>()</w:t>
       </w:r>
     </w:p>
     <w:p>
@@ -4295,8 +4512,13 @@
           <w:numId w:val="7"/>
         </w:numPr>
       </w:pPr>
-      <w:r>
-        <w:t>dialogSetResultSave()</w:t>
+      <w:proofErr w:type="spellStart"/>
+      <w:r>
+        <w:t>dialogSetResultSave</w:t>
+      </w:r>
+      <w:proofErr w:type="spellEnd"/>
+      <w:r>
+        <w:t>()</w:t>
       </w:r>
     </w:p>
     <w:p>
@@ -4307,8 +4529,13 @@
           <w:numId w:val="7"/>
         </w:numPr>
       </w:pPr>
-      <w:r>
-        <w:t>addButtonAction()</w:t>
+      <w:proofErr w:type="spellStart"/>
+      <w:r>
+        <w:t>addButtonAction</w:t>
+      </w:r>
+      <w:proofErr w:type="spellEnd"/>
+      <w:r>
+        <w:t>()</w:t>
       </w:r>
     </w:p>
     <w:p>
@@ -4319,8 +4546,13 @@
           <w:numId w:val="7"/>
         </w:numPr>
       </w:pPr>
-      <w:r>
-        <w:t>bonusHealthButtonEvent()</w:t>
+      <w:proofErr w:type="spellStart"/>
+      <w:r>
+        <w:t>bonusHealthButtonEvent</w:t>
+      </w:r>
+      <w:proofErr w:type="spellEnd"/>
+      <w:r>
+        <w:t>()</w:t>
       </w:r>
     </w:p>
     <w:p>
@@ -4331,8 +4563,13 @@
           <w:numId w:val="7"/>
         </w:numPr>
       </w:pPr>
-      <w:r>
-        <w:t>conditionButtonEvent()</w:t>
+      <w:proofErr w:type="spellStart"/>
+      <w:r>
+        <w:t>conditionButtonEvent</w:t>
+      </w:r>
+      <w:proofErr w:type="spellEnd"/>
+      <w:r>
+        <w:t>()</w:t>
       </w:r>
     </w:p>
     <w:p>
@@ -4343,8 +4580,13 @@
           <w:numId w:val="7"/>
         </w:numPr>
       </w:pPr>
-      <w:r>
-        <w:t>deleteConditionButtonEvent()</w:t>
+      <w:proofErr w:type="spellStart"/>
+      <w:r>
+        <w:t>deleteConditionButtonEvent</w:t>
+      </w:r>
+      <w:proofErr w:type="spellEnd"/>
+      <w:r>
+        <w:t>()</w:t>
       </w:r>
     </w:p>
     <w:p>
@@ -4355,8 +4597,13 @@
           <w:numId w:val="7"/>
         </w:numPr>
       </w:pPr>
-      <w:r>
-        <w:t>deleteButtonEvent()</w:t>
+      <w:proofErr w:type="spellStart"/>
+      <w:r>
+        <w:t>deleteButtonEvent</w:t>
+      </w:r>
+      <w:proofErr w:type="spellEnd"/>
+      <w:r>
+        <w:t>()</w:t>
       </w:r>
     </w:p>
     <w:p>
@@ -4367,8 +4614,13 @@
           <w:numId w:val="7"/>
         </w:numPr>
       </w:pPr>
-      <w:r>
-        <w:t>damageButtonEvent()</w:t>
+      <w:proofErr w:type="spellStart"/>
+      <w:r>
+        <w:t>damageButtonEvent</w:t>
+      </w:r>
+      <w:proofErr w:type="spellEnd"/>
+      <w:r>
+        <w:t>()</w:t>
       </w:r>
     </w:p>
     <w:p>
@@ -4379,8 +4631,13 @@
           <w:numId w:val="7"/>
         </w:numPr>
       </w:pPr>
-      <w:r>
-        <w:t>healButtonEvent()</w:t>
+      <w:proofErr w:type="spellStart"/>
+      <w:r>
+        <w:t>healButtonEvent</w:t>
+      </w:r>
+      <w:proofErr w:type="spellEnd"/>
+      <w:r>
+        <w:t>()</w:t>
       </w:r>
     </w:p>
     <w:p>
@@ -4391,8 +4648,13 @@
           <w:numId w:val="7"/>
         </w:numPr>
       </w:pPr>
-      <w:r>
-        <w:t>doDamage()</w:t>
+      <w:proofErr w:type="spellStart"/>
+      <w:r>
+        <w:t>doDamage</w:t>
+      </w:r>
+      <w:proofErr w:type="spellEnd"/>
+      <w:r>
+        <w:t>()</w:t>
       </w:r>
     </w:p>
     <w:p>
@@ -4403,8 +4665,13 @@
           <w:numId w:val="7"/>
         </w:numPr>
       </w:pPr>
-      <w:r>
-        <w:t>doHealing()</w:t>
+      <w:proofErr w:type="spellStart"/>
+      <w:r>
+        <w:t>doHealing</w:t>
+      </w:r>
+      <w:proofErr w:type="spellEnd"/>
+      <w:r>
+        <w:t>()</w:t>
       </w:r>
     </w:p>
     <w:p>
@@ -4415,8 +4682,13 @@
           <w:numId w:val="7"/>
         </w:numPr>
       </w:pPr>
-      <w:r>
-        <w:t>convertResultToPair()</w:t>
+      <w:proofErr w:type="spellStart"/>
+      <w:r>
+        <w:t>convertResultToPair</w:t>
+      </w:r>
+      <w:proofErr w:type="spellEnd"/>
+      <w:r>
+        <w:t>()</w:t>
       </w:r>
     </w:p>
     <w:p>
@@ -4427,8 +4699,13 @@
           <w:numId w:val="7"/>
         </w:numPr>
       </w:pPr>
-      <w:r>
-        <w:t>ifBonusHealthPresent()</w:t>
+      <w:proofErr w:type="spellStart"/>
+      <w:r>
+        <w:t>ifBonusHealthPresent</w:t>
+      </w:r>
+      <w:proofErr w:type="spellEnd"/>
+      <w:r>
+        <w:t>()</w:t>
       </w:r>
     </w:p>
     <w:p>
@@ -4439,8 +4716,13 @@
           <w:numId w:val="7"/>
         </w:numPr>
       </w:pPr>
-      <w:r>
-        <w:t>ifConditionPresent()</w:t>
+      <w:proofErr w:type="spellStart"/>
+      <w:r>
+        <w:t>ifConditionPresent</w:t>
+      </w:r>
+      <w:proofErr w:type="spellEnd"/>
+      <w:r>
+        <w:t>()</w:t>
       </w:r>
     </w:p>
     <w:p>
@@ -4451,8 +4733,13 @@
           <w:numId w:val="7"/>
         </w:numPr>
       </w:pPr>
-      <w:r>
-        <w:t>pairPresent()</w:t>
+      <w:proofErr w:type="spellStart"/>
+      <w:r>
+        <w:t>pairPresent</w:t>
+      </w:r>
+      <w:proofErr w:type="spellEnd"/>
+      <w:r>
+        <w:t>()</w:t>
       </w:r>
     </w:p>
     <w:p>
@@ -4463,8 +4750,13 @@
           <w:numId w:val="7"/>
         </w:numPr>
       </w:pPr>
-      <w:r>
-        <w:t>nextTurnPressed()</w:t>
+      <w:proofErr w:type="spellStart"/>
+      <w:r>
+        <w:t>nextTurnPressed</w:t>
+      </w:r>
+      <w:proofErr w:type="spellEnd"/>
+      <w:r>
+        <w:t>()</w:t>
       </w:r>
     </w:p>
     <w:p>
@@ -4518,6 +4810,91 @@
       </w:pPr>
       <w:r>
         <w:t>William Walker</w:t>
+      </w:r>
+    </w:p>
+    <w:p>
+      <w:pPr>
+        <w:pStyle w:val="ListParagraph"/>
+        <w:numPr>
+          <w:ilvl w:val="0"/>
+          <w:numId w:val="8"/>
+        </w:numPr>
+      </w:pPr>
+      <w:proofErr w:type="spellStart"/>
+      <w:r>
+        <w:t>AdvanceTurn</w:t>
+      </w:r>
+      <w:proofErr w:type="spellEnd"/>
+      <w:r>
+        <w:t xml:space="preserve"> - Empty </w:t>
+      </w:r>
+      <w:proofErr w:type="spellStart"/>
+      <w:r>
+        <w:t>groupedByTurnCreatures</w:t>
+      </w:r>
+      <w:proofErr w:type="spellEnd"/>
+      <w:r>
+        <w:t xml:space="preserve"> Test</w:t>
+      </w:r>
+    </w:p>
+    <w:p>
+      <w:pPr>
+        <w:pStyle w:val="ListParagraph"/>
+        <w:numPr>
+          <w:ilvl w:val="0"/>
+          <w:numId w:val="8"/>
+        </w:numPr>
+      </w:pPr>
+      <w:proofErr w:type="spellStart"/>
+      <w:r>
+        <w:t>AdvanceTurn</w:t>
+      </w:r>
+      <w:proofErr w:type="spellEnd"/>
+      <w:r>
+        <w:t xml:space="preserve"> - Single Group with Condition</w:t>
+      </w:r>
+      <w:r>
+        <w:t xml:space="preserve"> Test</w:t>
+      </w:r>
+    </w:p>
+    <w:p>
+      <w:pPr>
+        <w:pStyle w:val="ListParagraph"/>
+        <w:numPr>
+          <w:ilvl w:val="0"/>
+          <w:numId w:val="8"/>
+        </w:numPr>
+      </w:pPr>
+      <w:proofErr w:type="spellStart"/>
+      <w:r>
+        <w:t>AdvancedTurn</w:t>
+      </w:r>
+      <w:proofErr w:type="spellEnd"/>
+      <w:r>
+        <w:t xml:space="preserve"> - Multiple Groups, Middle Group Without Condition</w:t>
+      </w:r>
+      <w:r>
+        <w:t xml:space="preserve"> Test</w:t>
+      </w:r>
+    </w:p>
+    <w:p>
+      <w:pPr>
+        <w:pStyle w:val="ListParagraph"/>
+        <w:numPr>
+          <w:ilvl w:val="0"/>
+          <w:numId w:val="8"/>
+        </w:numPr>
+      </w:pPr>
+      <w:proofErr w:type="spellStart"/>
+      <w:r>
+        <w:t>AdvancedTurn</w:t>
+      </w:r>
+      <w:proofErr w:type="spellEnd"/>
+      <w:r>
+        <w:t xml:space="preserve"> - Multiple Groups, Last Group With Condition</w:t>
+      </w:r>
+      <w:r>
+        <w:t xml:space="preserve"> Test</w:t>
       </w:r>
     </w:p>
     <w:p/>
@@ -4838,6 +5215,119 @@
     </w:lvl>
   </w:abstractNum>
   <w:abstractNum w:abstractNumId="2" w15:restartNumberingAfterBreak="0">
+    <w:nsid w:val="2B3D0648"/>
+    <w:multiLevelType w:val="hybridMultilevel"/>
+    <w:tmpl w:val="596AAD52"/>
+    <w:lvl w:ilvl="0" w:tplc="04090001">
+      <w:start w:val="1"/>
+      <w:numFmt w:val="bullet"/>
+      <w:lvlText w:val=""/>
+      <w:lvlJc w:val="left"/>
+      <w:pPr>
+        <w:ind w:left="720" w:hanging="360"/>
+      </w:pPr>
+      <w:rPr>
+        <w:rFonts w:ascii="Symbol" w:hAnsi="Symbol" w:hint="default"/>
+      </w:rPr>
+    </w:lvl>
+    <w:lvl w:ilvl="1" w:tplc="04090003" w:tentative="1">
+      <w:start w:val="1"/>
+      <w:numFmt w:val="bullet"/>
+      <w:lvlText w:val="o"/>
+      <w:lvlJc w:val="left"/>
+      <w:pPr>
+        <w:ind w:left="1440" w:hanging="360"/>
+      </w:pPr>
+      <w:rPr>
+        <w:rFonts w:ascii="Courier New" w:hAnsi="Courier New" w:cs="Courier New" w:hint="default"/>
+      </w:rPr>
+    </w:lvl>
+    <w:lvl w:ilvl="2" w:tplc="04090005" w:tentative="1">
+      <w:start w:val="1"/>
+      <w:numFmt w:val="bullet"/>
+      <w:lvlText w:val=""/>
+      <w:lvlJc w:val="left"/>
+      <w:pPr>
+        <w:ind w:left="2160" w:hanging="360"/>
+      </w:pPr>
+      <w:rPr>
+        <w:rFonts w:ascii="Wingdings" w:hAnsi="Wingdings" w:hint="default"/>
+      </w:rPr>
+    </w:lvl>
+    <w:lvl w:ilvl="3" w:tplc="04090001" w:tentative="1">
+      <w:start w:val="1"/>
+      <w:numFmt w:val="bullet"/>
+      <w:lvlText w:val=""/>
+      <w:lvlJc w:val="left"/>
+      <w:pPr>
+        <w:ind w:left="2880" w:hanging="360"/>
+      </w:pPr>
+      <w:rPr>
+        <w:rFonts w:ascii="Symbol" w:hAnsi="Symbol" w:hint="default"/>
+      </w:rPr>
+    </w:lvl>
+    <w:lvl w:ilvl="4" w:tplc="04090003" w:tentative="1">
+      <w:start w:val="1"/>
+      <w:numFmt w:val="bullet"/>
+      <w:lvlText w:val="o"/>
+      <w:lvlJc w:val="left"/>
+      <w:pPr>
+        <w:ind w:left="3600" w:hanging="360"/>
+      </w:pPr>
+      <w:rPr>
+        <w:rFonts w:ascii="Courier New" w:hAnsi="Courier New" w:cs="Courier New" w:hint="default"/>
+      </w:rPr>
+    </w:lvl>
+    <w:lvl w:ilvl="5" w:tplc="04090005" w:tentative="1">
+      <w:start w:val="1"/>
+      <w:numFmt w:val="bullet"/>
+      <w:lvlText w:val=""/>
+      <w:lvlJc w:val="left"/>
+      <w:pPr>
+        <w:ind w:left="4320" w:hanging="360"/>
+      </w:pPr>
+      <w:rPr>
+        <w:rFonts w:ascii="Wingdings" w:hAnsi="Wingdings" w:hint="default"/>
+      </w:rPr>
+    </w:lvl>
+    <w:lvl w:ilvl="6" w:tplc="04090001" w:tentative="1">
+      <w:start w:val="1"/>
+      <w:numFmt w:val="bullet"/>
+      <w:lvlText w:val=""/>
+      <w:lvlJc w:val="left"/>
+      <w:pPr>
+        <w:ind w:left="5040" w:hanging="360"/>
+      </w:pPr>
+      <w:rPr>
+        <w:rFonts w:ascii="Symbol" w:hAnsi="Symbol" w:hint="default"/>
+      </w:rPr>
+    </w:lvl>
+    <w:lvl w:ilvl="7" w:tplc="04090003" w:tentative="1">
+      <w:start w:val="1"/>
+      <w:numFmt w:val="bullet"/>
+      <w:lvlText w:val="o"/>
+      <w:lvlJc w:val="left"/>
+      <w:pPr>
+        <w:ind w:left="5760" w:hanging="360"/>
+      </w:pPr>
+      <w:rPr>
+        <w:rFonts w:ascii="Courier New" w:hAnsi="Courier New" w:cs="Courier New" w:hint="default"/>
+      </w:rPr>
+    </w:lvl>
+    <w:lvl w:ilvl="8" w:tplc="04090005" w:tentative="1">
+      <w:start w:val="1"/>
+      <w:numFmt w:val="bullet"/>
+      <w:lvlText w:val=""/>
+      <w:lvlJc w:val="left"/>
+      <w:pPr>
+        <w:ind w:left="6480" w:hanging="360"/>
+      </w:pPr>
+      <w:rPr>
+        <w:rFonts w:ascii="Wingdings" w:hAnsi="Wingdings" w:hint="default"/>
+      </w:rPr>
+    </w:lvl>
+  </w:abstractNum>
+  <w:abstractNum w:abstractNumId="3" w15:restartNumberingAfterBreak="0">
     <w:nsid w:val="45CF6832"/>
     <w:multiLevelType w:val="hybridMultilevel"/>
     <w:tmpl w:val="CED0B24C"/>
@@ -4950,7 +5440,7 @@
       </w:rPr>
     </w:lvl>
   </w:abstractNum>
-  <w:abstractNum w:abstractNumId="3" w15:restartNumberingAfterBreak="0">
+  <w:abstractNum w:abstractNumId="4" w15:restartNumberingAfterBreak="0">
     <w:nsid w:val="49307476"/>
     <w:multiLevelType w:val="hybridMultilevel"/>
     <w:tmpl w:val="6C987100"/>
@@ -5063,7 +5553,7 @@
       </w:rPr>
     </w:lvl>
   </w:abstractNum>
-  <w:abstractNum w:abstractNumId="4" w15:restartNumberingAfterBreak="0">
+  <w:abstractNum w:abstractNumId="5" w15:restartNumberingAfterBreak="0">
     <w:nsid w:val="547A189A"/>
     <w:multiLevelType w:val="hybridMultilevel"/>
     <w:tmpl w:val="E24CFB98"/>
@@ -5176,7 +5666,7 @@
       </w:rPr>
     </w:lvl>
   </w:abstractNum>
-  <w:abstractNum w:abstractNumId="5" w15:restartNumberingAfterBreak="0">
+  <w:abstractNum w:abstractNumId="6" w15:restartNumberingAfterBreak="0">
     <w:nsid w:val="6B1A1346"/>
     <w:multiLevelType w:val="hybridMultilevel"/>
     <w:tmpl w:val="4FF00E30"/>
@@ -5289,7 +5779,7 @@
       </w:rPr>
     </w:lvl>
   </w:abstractNum>
-  <w:abstractNum w:abstractNumId="6" w15:restartNumberingAfterBreak="0">
+  <w:abstractNum w:abstractNumId="7" w15:restartNumberingAfterBreak="0">
     <w:nsid w:val="73F84D84"/>
     <w:multiLevelType w:val="hybridMultilevel"/>
     <w:tmpl w:val="0952CEA2"/>
@@ -5403,16 +5893,16 @@
     </w:lvl>
   </w:abstractNum>
   <w:num w:numId="1" w16cid:durableId="1229878354">
+    <w:abstractNumId w:val="4"/>
+  </w:num>
+  <w:num w:numId="2" w16cid:durableId="1388842833">
     <w:abstractNumId w:val="3"/>
   </w:num>
-  <w:num w:numId="2" w16cid:durableId="1388842833">
-    <w:abstractNumId w:val="2"/>
-  </w:num>
   <w:num w:numId="3" w16cid:durableId="506142447">
-    <w:abstractNumId w:val="5"/>
+    <w:abstractNumId w:val="6"/>
   </w:num>
   <w:num w:numId="4" w16cid:durableId="1779058601">
-    <w:abstractNumId w:val="6"/>
+    <w:abstractNumId w:val="7"/>
   </w:num>
   <w:num w:numId="5" w16cid:durableId="1408727418">
     <w:abstractNumId w:val="1"/>
@@ -5421,7 +5911,10 @@
     <w:abstractNumId w:val="0"/>
   </w:num>
   <w:num w:numId="7" w16cid:durableId="1225292423">
-    <w:abstractNumId w:val="4"/>
+    <w:abstractNumId w:val="5"/>
+  </w:num>
+  <w:num w:numId="8" w16cid:durableId="851457641">
+    <w:abstractNumId w:val="2"/>
   </w:num>
 </w:numbering>
 </file>

</xml_diff>

<commit_message>
added second pairwise test
</commit_message>
<xml_diff>
--- a/docs/Final Report.docx
+++ b/docs/Final Report.docx
@@ -228,7 +228,7 @@
           </w:tcPr>
           <w:p>
             <w:r>
-              <w:t>8</w:t>
+              <w:t>9</w:t>
             </w:r>
           </w:p>
         </w:tc>
@@ -270,7 +270,11 @@
           <w:tcPr>
             <w:tcW w:w="1255" w:type="dxa"/>
           </w:tcPr>
-          <w:p/>
+          <w:p>
+            <w:r>
+              <w:t>9</w:t>
+            </w:r>
+          </w:p>
         </w:tc>
       </w:tr>
       <w:tr>
@@ -3357,29 +3361,8 @@
           <w:numId w:val="6"/>
         </w:numPr>
       </w:pPr>
-      <w:proofErr w:type="spellStart"/>
-      <w:r>
-        <w:t>Creature.removeHealth</w:t>
-      </w:r>
-      <w:proofErr w:type="spellEnd"/>
-      <w:r>
-        <w:t xml:space="preserve"> bypassed the </w:t>
-      </w:r>
-      <w:proofErr w:type="spellStart"/>
-      <w:r>
-        <w:t>Creature.getCurrentConditions</w:t>
-      </w:r>
-      <w:proofErr w:type="spellEnd"/>
-      <w:r>
-        <w:t xml:space="preserve"> function and used the one in the </w:t>
-      </w:r>
-      <w:proofErr w:type="spellStart"/>
-      <w:r>
-        <w:t>ConditionDao</w:t>
-      </w:r>
-      <w:proofErr w:type="spellEnd"/>
-      <w:r>
-        <w:t xml:space="preserve"> instead</w:t>
+      <w:r>
+        <w:t>Creature.removeHealth bypassed the Creature.getCurrentConditions function and used the one in the ConditionDao instead</w:t>
       </w:r>
     </w:p>
     <w:p>
@@ -3390,11 +3373,9 @@
           <w:numId w:val="6"/>
         </w:numPr>
       </w:pPr>
-      <w:proofErr w:type="spellStart"/>
       <w:r>
         <w:t>removeHealth_with_auto_crits</w:t>
       </w:r>
-      <w:proofErr w:type="spellEnd"/>
     </w:p>
     <w:p>
       <w:pPr>
@@ -3416,21 +3397,8 @@
           <w:numId w:val="6"/>
         </w:numPr>
       </w:pPr>
-      <w:proofErr w:type="spellStart"/>
-      <w:r>
-        <w:t>CreatureDaoImpl</w:t>
-      </w:r>
-      <w:proofErr w:type="spellEnd"/>
-      <w:r>
-        <w:t xml:space="preserve"> had a section of untouched code in the </w:t>
-      </w:r>
-      <w:proofErr w:type="spellStart"/>
-      <w:r>
-        <w:t>advanceTurn</w:t>
-      </w:r>
-      <w:proofErr w:type="spellEnd"/>
-      <w:r>
-        <w:t xml:space="preserve"> function, added that code in for function optimization</w:t>
+      <w:r>
+        <w:t>CreatureDaoImpl had a section of untouched code in the advanceTurn function, added that code in for function optimization</w:t>
       </w:r>
     </w:p>
     <w:p>
@@ -3441,13 +3409,8 @@
           <w:numId w:val="6"/>
         </w:numPr>
       </w:pPr>
-      <w:proofErr w:type="spellStart"/>
-      <w:r>
-        <w:t>CreatureDao.advanceTurn</w:t>
-      </w:r>
-      <w:proofErr w:type="spellEnd"/>
-      <w:r>
-        <w:t xml:space="preserve"> </w:t>
+      <w:r>
+        <w:t xml:space="preserve">CreatureDao.advanceTurn </w:t>
       </w:r>
     </w:p>
     <w:p>
@@ -3464,14 +3427,53 @@
     </w:p>
     <w:p>
       <w:pPr>
+        <w:pStyle w:val="ListParagraph"/>
+        <w:numPr>
+          <w:ilvl w:val="0"/>
+          <w:numId w:val="6"/>
+        </w:numPr>
+      </w:pPr>
+      <w:r>
+        <w:t>CreatureDaoImpl.groupCreatures would skip some creatures when grouping</w:t>
+      </w:r>
+    </w:p>
+    <w:p>
+      <w:pPr>
+        <w:pStyle w:val="ListParagraph"/>
+        <w:numPr>
+          <w:ilvl w:val="1"/>
+          <w:numId w:val="6"/>
+        </w:numPr>
+      </w:pPr>
+      <w:r>
+        <w:t>Pairwise Testing</w:t>
+      </w:r>
+    </w:p>
+    <w:p>
+      <w:pPr>
+        <w:pStyle w:val="ListParagraph"/>
+        <w:numPr>
+          <w:ilvl w:val="1"/>
+          <w:numId w:val="6"/>
+        </w:numPr>
+      </w:pPr>
+      <w:r>
+        <w:t>Fixed</w:t>
+      </w:r>
+    </w:p>
+    <w:p>
+      <w:pPr>
         <w:pStyle w:val="Heading1"/>
       </w:pPr>
     </w:p>
+    <w:p/>
+    <w:p/>
     <w:p>
       <w:pPr>
         <w:pStyle w:val="Heading1"/>
       </w:pPr>
       <w:r>
+        <w:lastRenderedPageBreak/>
         <w:t>Testing Plans</w:t>
       </w:r>
     </w:p>
@@ -3494,21 +3496,12 @@
         <w:pStyle w:val="Heading2"/>
       </w:pPr>
       <w:r>
-        <w:lastRenderedPageBreak/>
         <w:t>Integration Testing</w:t>
       </w:r>
     </w:p>
     <w:p>
       <w:r>
-        <w:t xml:space="preserve">For integration testing we intend to do neighborhood integration testing and integrate items with the classes directly surrounding it. This will allow us to test the systems that will actually be interacting in groups without needing to </w:t>
-      </w:r>
-      <w:proofErr w:type="gramStart"/>
-      <w:r>
-        <w:t>limit</w:t>
-      </w:r>
-      <w:proofErr w:type="gramEnd"/>
-      <w:r>
-        <w:t xml:space="preserve"> to pairs or having large amounts added at the same time.</w:t>
+        <w:t>For integration testing we intend to do neighborhood integration testing and integrate items with the classes directly surrounding it. This will allow us to test the systems that will actually be interacting in groups without needing to limit to pairs or having large amounts added at the same time.</w:t>
       </w:r>
     </w:p>
     <w:p>
@@ -3521,15 +3514,7 @@
     </w:p>
     <w:p>
       <w:r>
-        <w:t xml:space="preserve">As stated in class, due to us not having a web application, and instead developing a GUI application we do not have a clear way to </w:t>
-      </w:r>
-      <w:proofErr w:type="gramStart"/>
-      <w:r>
-        <w:t>performance</w:t>
-      </w:r>
-      <w:proofErr w:type="gramEnd"/>
-      <w:r>
-        <w:t xml:space="preserve"> test. We do intend to run tests regarding filling the application with large number of creatures to test performance.</w:t>
+        <w:t>As stated in class, due to us not having a web application, and instead developing a GUI application we do not have a clear way to performance test. We do intend to run tests regarding filling the application with large number of creatures to test performance.</w:t>
       </w:r>
     </w:p>
     <w:p>
@@ -3609,49 +3594,12 @@
     <w:p/>
     <w:p>
       <w:r>
-        <w:t>Advancing to the next round is very important for our application as it</w:t>
-      </w:r>
-      <w:r>
-        <w:t xml:space="preserve"> </w:t>
-      </w:r>
-      <w:r>
-        <w:t>makes users able to track whose</w:t>
-      </w:r>
-      <w:r>
-        <w:t xml:space="preserve"> </w:t>
-      </w:r>
-      <w:r>
-        <w:t>turn it is as well as how long their conditions will last for.</w:t>
-      </w:r>
-      <w:r>
-        <w:t xml:space="preserve"> </w:t>
-      </w:r>
-      <w:r>
-        <w:t>The advance turn button has different</w:t>
-      </w:r>
-      <w:r>
-        <w:t xml:space="preserve"> </w:t>
-      </w:r>
-      <w:r>
-        <w:t xml:space="preserve">functionality depending on if the </w:t>
-      </w:r>
-      <w:r>
-        <w:t>creatures’</w:t>
-      </w:r>
-      <w:r>
-        <w:t xml:space="preserve"> group is the first/middle, or last.</w:t>
-      </w:r>
-      <w:r>
-        <w:t xml:space="preserve"> We</w:t>
-      </w:r>
-      <w:r>
-        <w:t xml:space="preserve"> wanted to make sure</w:t>
-      </w:r>
-      <w:r>
-        <w:t xml:space="preserve"> </w:t>
-      </w:r>
-      <w:r>
-        <w:t>that conditions, a member of the creature class, decremented correctly when advancing a turn.</w:t>
+        <w:t>Advancing to the next round is very important for our application as it makes users able to track whose turn it is as well as how long their conditions will last for. The advance turn button has different functionality depending on if the creatures’ group is the first/middle, or last. We wanted to make sure that conditions, a member of the creature class, decremented correctly when advancing a turn.</w:t>
+      </w:r>
+    </w:p>
+    <w:p>
+      <w:r>
+        <w:t>We chose to pair sortByInitiative and groupCreatures in CreatureDaoImpl as group creatures makes up about half the functionality of sortByInitiative but the two aren’t used together in any unit testing. This ensures that sorting actually groups creatures as it is supposed to as groupCreatures is not called alone, only when the inventory is sorted or a creature is deleted.</w:t>
       </w:r>
     </w:p>
     <w:p>
@@ -3659,6 +3607,7 @@
         <w:pStyle w:val="Heading1"/>
       </w:pPr>
       <w:r>
+        <w:lastRenderedPageBreak/>
         <w:t>Profiling Results</w:t>
       </w:r>
       <w:r>
@@ -3942,13 +3891,8 @@
         </w:numPr>
       </w:pPr>
       <w:r>
-        <w:t xml:space="preserve">Updated damage functions to account for crits and </w:t>
-      </w:r>
-      <w:proofErr w:type="spellStart"/>
-      <w:r>
-        <w:t>autocrits</w:t>
-      </w:r>
-      <w:proofErr w:type="spellEnd"/>
+        <w:t>Updated damage functions to account for crits and autocrits</w:t>
+      </w:r>
     </w:p>
     <w:p>
       <w:pPr>
@@ -3958,13 +3902,8 @@
           <w:numId w:val="5"/>
         </w:numPr>
       </w:pPr>
-      <w:proofErr w:type="spellStart"/>
-      <w:r>
-        <w:t>Creature.addHealth</w:t>
-      </w:r>
-      <w:proofErr w:type="spellEnd"/>
-      <w:r>
-        <w:t xml:space="preserve"> Tests</w:t>
+      <w:r>
+        <w:t>Creature.addHealth Tests</w:t>
       </w:r>
     </w:p>
     <w:p>
@@ -3975,13 +3914,8 @@
           <w:numId w:val="5"/>
         </w:numPr>
       </w:pPr>
-      <w:proofErr w:type="spellStart"/>
-      <w:r>
-        <w:t>Creature.removeHealth</w:t>
-      </w:r>
-      <w:proofErr w:type="spellEnd"/>
-      <w:r>
-        <w:t xml:space="preserve"> Tests</w:t>
+      <w:r>
+        <w:t>Creature.removeHealth Tests</w:t>
       </w:r>
     </w:p>
     <w:p>
@@ -3992,13 +3926,8 @@
           <w:numId w:val="5"/>
         </w:numPr>
       </w:pPr>
-      <w:proofErr w:type="spellStart"/>
-      <w:r>
-        <w:t>Creature.addBonusHealth</w:t>
-      </w:r>
-      <w:proofErr w:type="spellEnd"/>
-      <w:r>
-        <w:t xml:space="preserve"> Tests</w:t>
+      <w:r>
+        <w:t>Creature.addBonusHealth Tests</w:t>
       </w:r>
     </w:p>
     <w:p>
@@ -4009,13 +3938,8 @@
           <w:numId w:val="5"/>
         </w:numPr>
       </w:pPr>
-      <w:proofErr w:type="spellStart"/>
-      <w:r>
-        <w:t>Creature.addCondition</w:t>
-      </w:r>
-      <w:proofErr w:type="spellEnd"/>
-      <w:r>
-        <w:t xml:space="preserve"> Test</w:t>
+      <w:r>
+        <w:t>Creature.addCondition Test</w:t>
       </w:r>
     </w:p>
     <w:p>
@@ -4026,13 +3950,8 @@
           <w:numId w:val="5"/>
         </w:numPr>
       </w:pPr>
-      <w:proofErr w:type="spellStart"/>
-      <w:r>
-        <w:t>CreatureDao.advanceTurn</w:t>
-      </w:r>
-      <w:proofErr w:type="spellEnd"/>
-      <w:r>
-        <w:t xml:space="preserve"> Test</w:t>
+      <w:r>
+        <w:t>CreatureDao.advanceTurn Test</w:t>
       </w:r>
     </w:p>
     <w:p>
@@ -4043,13 +3962,8 @@
           <w:numId w:val="5"/>
         </w:numPr>
       </w:pPr>
-      <w:proofErr w:type="spellStart"/>
-      <w:r>
-        <w:t>CreatureDao.SaveCreatures</w:t>
-      </w:r>
-      <w:proofErr w:type="spellEnd"/>
-      <w:r>
-        <w:t xml:space="preserve"> Test</w:t>
+      <w:r>
+        <w:t>CreatureDao.SaveCreatures Test</w:t>
       </w:r>
     </w:p>
     <w:p>
@@ -4060,13 +3974,8 @@
           <w:numId w:val="5"/>
         </w:numPr>
       </w:pPr>
-      <w:proofErr w:type="spellStart"/>
-      <w:r>
-        <w:t>CreatureDao.LoadCreatures</w:t>
-      </w:r>
-      <w:proofErr w:type="spellEnd"/>
-      <w:r>
-        <w:t xml:space="preserve"> Test</w:t>
+      <w:r>
+        <w:t>CreatureDao.LoadCreatures Test</w:t>
       </w:r>
     </w:p>
     <w:p>
@@ -4085,11 +3994,9 @@
           <w:numId w:val="5"/>
         </w:numPr>
       </w:pPr>
-      <w:proofErr w:type="spellStart"/>
       <w:r>
         <w:t>ConditionDaoImplTest</w:t>
       </w:r>
-      <w:proofErr w:type="spellEnd"/>
     </w:p>
     <w:p>
       <w:pPr>
@@ -4099,13 +4006,8 @@
           <w:numId w:val="5"/>
         </w:numPr>
       </w:pPr>
-      <w:proofErr w:type="spellStart"/>
-      <w:r>
-        <w:t>Creature.removeCondition</w:t>
-      </w:r>
-      <w:proofErr w:type="spellEnd"/>
-      <w:r>
-        <w:t xml:space="preserve"> Tests</w:t>
+      <w:r>
+        <w:t>Creature.removeCondition Tests</w:t>
       </w:r>
     </w:p>
     <w:p>
@@ -4116,13 +4018,8 @@
           <w:numId w:val="5"/>
         </w:numPr>
       </w:pPr>
-      <w:proofErr w:type="spellStart"/>
-      <w:r>
-        <w:t>Creature.decrementCondition</w:t>
-      </w:r>
-      <w:proofErr w:type="spellEnd"/>
-      <w:r>
-        <w:t xml:space="preserve"> Tests</w:t>
+      <w:r>
+        <w:t>Creature.decrementCondition Tests</w:t>
       </w:r>
     </w:p>
     <w:p>
@@ -4133,13 +4030,8 @@
           <w:numId w:val="5"/>
         </w:numPr>
       </w:pPr>
-      <w:proofErr w:type="spellStart"/>
-      <w:r>
-        <w:t>Creature.getName</w:t>
-      </w:r>
-      <w:proofErr w:type="spellEnd"/>
-      <w:r>
-        <w:t xml:space="preserve"> Tests</w:t>
+      <w:r>
+        <w:t>Creature.getName Tests</w:t>
       </w:r>
     </w:p>
     <w:p>
@@ -4150,13 +4042,8 @@
           <w:numId w:val="5"/>
         </w:numPr>
       </w:pPr>
-      <w:proofErr w:type="spellStart"/>
-      <w:r>
-        <w:t>Creature.getMaxHealth</w:t>
-      </w:r>
-      <w:proofErr w:type="spellEnd"/>
-      <w:r>
-        <w:t xml:space="preserve"> Tests</w:t>
+      <w:r>
+        <w:t>Creature.getMaxHealth Tests</w:t>
       </w:r>
     </w:p>
     <w:p>
@@ -4167,14 +4054,9 @@
           <w:numId w:val="5"/>
         </w:numPr>
       </w:pPr>
-      <w:proofErr w:type="spellStart"/>
       <w:r>
         <w:lastRenderedPageBreak/>
-        <w:t>Creature.getCurrentHealth</w:t>
-      </w:r>
-      <w:proofErr w:type="spellEnd"/>
-      <w:r>
-        <w:t xml:space="preserve"> Tests</w:t>
+        <w:t>Creature.getCurrentHealth Tests</w:t>
       </w:r>
     </w:p>
     <w:p>
@@ -4185,13 +4067,8 @@
           <w:numId w:val="5"/>
         </w:numPr>
       </w:pPr>
-      <w:proofErr w:type="spellStart"/>
-      <w:r>
-        <w:t>Creature.getInitative</w:t>
-      </w:r>
-      <w:proofErr w:type="spellEnd"/>
-      <w:r>
-        <w:t xml:space="preserve"> Tests</w:t>
+      <w:r>
+        <w:t>Creature.getInitative Tests</w:t>
       </w:r>
     </w:p>
     <w:p>
@@ -4202,13 +4079,8 @@
           <w:numId w:val="5"/>
         </w:numPr>
       </w:pPr>
-      <w:proofErr w:type="spellStart"/>
-      <w:r>
-        <w:t>Creature.getCurrentConditions</w:t>
-      </w:r>
-      <w:proofErr w:type="spellEnd"/>
-      <w:r>
-        <w:t xml:space="preserve"> Tests</w:t>
+      <w:r>
+        <w:t>Creature.getCurrentConditions Tests</w:t>
       </w:r>
     </w:p>
     <w:p>
@@ -4219,13 +4091,8 @@
           <w:numId w:val="5"/>
         </w:numPr>
       </w:pPr>
-      <w:proofErr w:type="spellStart"/>
-      <w:r>
-        <w:t>Creature.getAvailableConditions</w:t>
-      </w:r>
-      <w:proofErr w:type="spellEnd"/>
-      <w:r>
-        <w:t xml:space="preserve"> Tests</w:t>
+      <w:r>
+        <w:t>Creature.getAvailableConditions Tests</w:t>
       </w:r>
     </w:p>
     <w:p>
@@ -4340,13 +4207,8 @@
           <w:numId w:val="5"/>
         </w:numPr>
       </w:pPr>
-      <w:proofErr w:type="spellStart"/>
-      <w:r>
-        <w:t>Creature.getAvailableConditions</w:t>
-      </w:r>
-      <w:proofErr w:type="spellEnd"/>
-      <w:r>
-        <w:t xml:space="preserve"> Tests</w:t>
+      <w:r>
+        <w:t>Creature.getAvailableConditions Tests</w:t>
       </w:r>
     </w:p>
     <w:p>
@@ -4358,15 +4220,7 @@
         </w:numPr>
       </w:pPr>
       <w:r>
-        <w:t xml:space="preserve">Fixed </w:t>
-      </w:r>
-      <w:proofErr w:type="spellStart"/>
-      <w:r>
-        <w:t>Creature.removeHealth</w:t>
-      </w:r>
-      <w:proofErr w:type="spellEnd"/>
-      <w:r>
-        <w:t xml:space="preserve"> Tests</w:t>
+        <w:t>Fixed Creature.removeHealth Tests</w:t>
       </w:r>
     </w:p>
     <w:p>
@@ -4377,13 +4231,8 @@
           <w:numId w:val="5"/>
         </w:numPr>
       </w:pPr>
-      <w:proofErr w:type="spellStart"/>
-      <w:r>
-        <w:t>CreatureDao.createCreature</w:t>
-      </w:r>
-      <w:proofErr w:type="spellEnd"/>
-      <w:r>
-        <w:t xml:space="preserve"> Tests</w:t>
+      <w:r>
+        <w:t>CreatureDao.createCreature Tests</w:t>
       </w:r>
     </w:p>
     <w:p>
@@ -4394,13 +4243,8 @@
           <w:numId w:val="5"/>
         </w:numPr>
       </w:pPr>
-      <w:proofErr w:type="spellStart"/>
-      <w:r>
-        <w:t>CreatureDao.deleteCreature</w:t>
-      </w:r>
-      <w:proofErr w:type="spellEnd"/>
-      <w:r>
-        <w:t xml:space="preserve"> Tests</w:t>
+      <w:r>
+        <w:t>CreatureDao.deleteCreature Tests</w:t>
       </w:r>
     </w:p>
     <w:p/>
@@ -4444,13 +4288,8 @@
           <w:numId w:val="7"/>
         </w:numPr>
       </w:pPr>
-      <w:proofErr w:type="spellStart"/>
-      <w:r>
-        <w:t>selectImageAction</w:t>
-      </w:r>
-      <w:proofErr w:type="spellEnd"/>
-      <w:r>
-        <w:t>()</w:t>
+      <w:r>
+        <w:t>selectImageAction()</w:t>
       </w:r>
     </w:p>
     <w:p>
@@ -4461,13 +4300,8 @@
           <w:numId w:val="7"/>
         </w:numPr>
       </w:pPr>
-      <w:proofErr w:type="spellStart"/>
-      <w:r>
-        <w:t>selectSaveFileAction</w:t>
-      </w:r>
-      <w:proofErr w:type="spellEnd"/>
-      <w:r>
-        <w:t>()</w:t>
+      <w:r>
+        <w:t>selectSaveFileAction()</w:t>
       </w:r>
     </w:p>
     <w:p>
@@ -4478,13 +4312,8 @@
           <w:numId w:val="7"/>
         </w:numPr>
       </w:pPr>
-      <w:proofErr w:type="spellStart"/>
-      <w:r>
-        <w:t>selectLoadFileAction</w:t>
-      </w:r>
-      <w:proofErr w:type="spellEnd"/>
-      <w:r>
-        <w:t>()</w:t>
+      <w:r>
+        <w:t>selectLoadFileAction()</w:t>
       </w:r>
     </w:p>
     <w:p>
@@ -4495,13 +4324,8 @@
           <w:numId w:val="7"/>
         </w:numPr>
       </w:pPr>
-      <w:proofErr w:type="spellStart"/>
-      <w:r>
-        <w:t>dialogSetResultLoad</w:t>
-      </w:r>
-      <w:proofErr w:type="spellEnd"/>
-      <w:r>
-        <w:t>()</w:t>
+      <w:r>
+        <w:t>dialogSetResultLoad()</w:t>
       </w:r>
     </w:p>
     <w:p>
@@ -4512,13 +4336,8 @@
           <w:numId w:val="7"/>
         </w:numPr>
       </w:pPr>
-      <w:proofErr w:type="spellStart"/>
-      <w:r>
-        <w:t>dialogSetResultSave</w:t>
-      </w:r>
-      <w:proofErr w:type="spellEnd"/>
-      <w:r>
-        <w:t>()</w:t>
+      <w:r>
+        <w:t>dialogSetResultSave()</w:t>
       </w:r>
     </w:p>
     <w:p>
@@ -4529,13 +4348,8 @@
           <w:numId w:val="7"/>
         </w:numPr>
       </w:pPr>
-      <w:proofErr w:type="spellStart"/>
-      <w:r>
-        <w:t>addButtonAction</w:t>
-      </w:r>
-      <w:proofErr w:type="spellEnd"/>
-      <w:r>
-        <w:t>()</w:t>
+      <w:r>
+        <w:t>addButtonAction()</w:t>
       </w:r>
     </w:p>
     <w:p>
@@ -4546,13 +4360,8 @@
           <w:numId w:val="7"/>
         </w:numPr>
       </w:pPr>
-      <w:proofErr w:type="spellStart"/>
-      <w:r>
-        <w:t>bonusHealthButtonEvent</w:t>
-      </w:r>
-      <w:proofErr w:type="spellEnd"/>
-      <w:r>
-        <w:t>()</w:t>
+      <w:r>
+        <w:t>bonusHealthButtonEvent()</w:t>
       </w:r>
     </w:p>
     <w:p>
@@ -4563,13 +4372,8 @@
           <w:numId w:val="7"/>
         </w:numPr>
       </w:pPr>
-      <w:proofErr w:type="spellStart"/>
-      <w:r>
-        <w:t>conditionButtonEvent</w:t>
-      </w:r>
-      <w:proofErr w:type="spellEnd"/>
-      <w:r>
-        <w:t>()</w:t>
+      <w:r>
+        <w:t>conditionButtonEvent()</w:t>
       </w:r>
     </w:p>
     <w:p>
@@ -4580,13 +4384,8 @@
           <w:numId w:val="7"/>
         </w:numPr>
       </w:pPr>
-      <w:proofErr w:type="spellStart"/>
-      <w:r>
-        <w:t>deleteConditionButtonEvent</w:t>
-      </w:r>
-      <w:proofErr w:type="spellEnd"/>
-      <w:r>
-        <w:t>()</w:t>
+      <w:r>
+        <w:t>deleteConditionButtonEvent()</w:t>
       </w:r>
     </w:p>
     <w:p>
@@ -4597,13 +4396,8 @@
           <w:numId w:val="7"/>
         </w:numPr>
       </w:pPr>
-      <w:proofErr w:type="spellStart"/>
-      <w:r>
-        <w:t>deleteButtonEvent</w:t>
-      </w:r>
-      <w:proofErr w:type="spellEnd"/>
-      <w:r>
-        <w:t>()</w:t>
+      <w:r>
+        <w:t>deleteButtonEvent()</w:t>
       </w:r>
     </w:p>
     <w:p>
@@ -4614,13 +4408,8 @@
           <w:numId w:val="7"/>
         </w:numPr>
       </w:pPr>
-      <w:proofErr w:type="spellStart"/>
-      <w:r>
-        <w:t>damageButtonEvent</w:t>
-      </w:r>
-      <w:proofErr w:type="spellEnd"/>
-      <w:r>
-        <w:t>()</w:t>
+      <w:r>
+        <w:t>damageButtonEvent()</w:t>
       </w:r>
     </w:p>
     <w:p>
@@ -4631,13 +4420,8 @@
           <w:numId w:val="7"/>
         </w:numPr>
       </w:pPr>
-      <w:proofErr w:type="spellStart"/>
-      <w:r>
-        <w:t>healButtonEvent</w:t>
-      </w:r>
-      <w:proofErr w:type="spellEnd"/>
-      <w:r>
-        <w:t>()</w:t>
+      <w:r>
+        <w:t>healButtonEvent()</w:t>
       </w:r>
     </w:p>
     <w:p>
@@ -4648,13 +4432,8 @@
           <w:numId w:val="7"/>
         </w:numPr>
       </w:pPr>
-      <w:proofErr w:type="spellStart"/>
-      <w:r>
-        <w:t>doDamage</w:t>
-      </w:r>
-      <w:proofErr w:type="spellEnd"/>
-      <w:r>
-        <w:t>()</w:t>
+      <w:r>
+        <w:t>doDamage()</w:t>
       </w:r>
     </w:p>
     <w:p>
@@ -4665,13 +4444,8 @@
           <w:numId w:val="7"/>
         </w:numPr>
       </w:pPr>
-      <w:proofErr w:type="spellStart"/>
-      <w:r>
-        <w:t>doHealing</w:t>
-      </w:r>
-      <w:proofErr w:type="spellEnd"/>
-      <w:r>
-        <w:t>()</w:t>
+      <w:r>
+        <w:t>doHealing()</w:t>
       </w:r>
     </w:p>
     <w:p>
@@ -4682,13 +4456,8 @@
           <w:numId w:val="7"/>
         </w:numPr>
       </w:pPr>
-      <w:proofErr w:type="spellStart"/>
-      <w:r>
-        <w:t>convertResultToPair</w:t>
-      </w:r>
-      <w:proofErr w:type="spellEnd"/>
-      <w:r>
-        <w:t>()</w:t>
+      <w:r>
+        <w:t>convertResultToPair()</w:t>
       </w:r>
     </w:p>
     <w:p>
@@ -4699,13 +4468,8 @@
           <w:numId w:val="7"/>
         </w:numPr>
       </w:pPr>
-      <w:proofErr w:type="spellStart"/>
-      <w:r>
-        <w:t>ifBonusHealthPresent</w:t>
-      </w:r>
-      <w:proofErr w:type="spellEnd"/>
-      <w:r>
-        <w:t>()</w:t>
+      <w:r>
+        <w:t>ifBonusHealthPresent()</w:t>
       </w:r>
     </w:p>
     <w:p>
@@ -4716,13 +4480,8 @@
           <w:numId w:val="7"/>
         </w:numPr>
       </w:pPr>
-      <w:proofErr w:type="spellStart"/>
-      <w:r>
-        <w:t>ifConditionPresent</w:t>
-      </w:r>
-      <w:proofErr w:type="spellEnd"/>
-      <w:r>
-        <w:t>()</w:t>
+      <w:r>
+        <w:t>ifConditionPresent()</w:t>
       </w:r>
     </w:p>
     <w:p>
@@ -4733,13 +4492,8 @@
           <w:numId w:val="7"/>
         </w:numPr>
       </w:pPr>
-      <w:proofErr w:type="spellStart"/>
-      <w:r>
-        <w:t>pairPresent</w:t>
-      </w:r>
-      <w:proofErr w:type="spellEnd"/>
-      <w:r>
-        <w:t>()</w:t>
+      <w:r>
+        <w:t>pairPresent()</w:t>
       </w:r>
     </w:p>
     <w:p>
@@ -4750,13 +4504,8 @@
           <w:numId w:val="7"/>
         </w:numPr>
       </w:pPr>
-      <w:proofErr w:type="spellStart"/>
-      <w:r>
-        <w:t>nextTurnPressed</w:t>
-      </w:r>
-      <w:proofErr w:type="spellEnd"/>
-      <w:r>
-        <w:t>()</w:t>
+      <w:r>
+        <w:t>nextTurnPressed()</w:t>
       </w:r>
     </w:p>
     <w:p>
@@ -4792,6 +4541,18 @@
         </w:numPr>
       </w:pPr>
       <w:r>
+        <w:t>SortByInitiative -&gt; groupCreatures Pairwise Tests</w:t>
+      </w:r>
+    </w:p>
+    <w:p>
+      <w:pPr>
+        <w:pStyle w:val="ListParagraph"/>
+        <w:numPr>
+          <w:ilvl w:val="0"/>
+          <w:numId w:val="7"/>
+        </w:numPr>
+      </w:pPr>
+      <w:r>
         <w:t>Final Report Structuring</w:t>
       </w:r>
     </w:p>
@@ -4820,19 +4581,9 @@
           <w:numId w:val="8"/>
         </w:numPr>
       </w:pPr>
-      <w:proofErr w:type="spellStart"/>
-      <w:r>
-        <w:t>AdvanceTurn</w:t>
-      </w:r>
-      <w:proofErr w:type="spellEnd"/>
-      <w:r>
-        <w:t xml:space="preserve"> - Empty </w:t>
-      </w:r>
-      <w:proofErr w:type="spellStart"/>
-      <w:r>
-        <w:t>groupedByTurnCreatures</w:t>
-      </w:r>
-      <w:proofErr w:type="spellEnd"/>
+      <w:r>
+        <w:t>AdvanceTurn - Empty groupedByTurnCreatures</w:t>
+      </w:r>
       <w:r>
         <w:t xml:space="preserve"> Test</w:t>
       </w:r>
@@ -4845,13 +4596,8 @@
           <w:numId w:val="8"/>
         </w:numPr>
       </w:pPr>
-      <w:proofErr w:type="spellStart"/>
-      <w:r>
-        <w:t>AdvanceTurn</w:t>
-      </w:r>
-      <w:proofErr w:type="spellEnd"/>
-      <w:r>
-        <w:t xml:space="preserve"> - Single Group with Condition</w:t>
+      <w:r>
+        <w:t>AdvanceTurn - Single Group with Condition</w:t>
       </w:r>
       <w:r>
         <w:t xml:space="preserve"> Test</w:t>
@@ -4865,13 +4611,8 @@
           <w:numId w:val="8"/>
         </w:numPr>
       </w:pPr>
-      <w:proofErr w:type="spellStart"/>
-      <w:r>
-        <w:t>AdvancedTurn</w:t>
-      </w:r>
-      <w:proofErr w:type="spellEnd"/>
-      <w:r>
-        <w:t xml:space="preserve"> - Multiple Groups, Middle Group Without Condition</w:t>
+      <w:r>
+        <w:t>AdvancedTurn - Multiple Groups, Middle Group Without Condition</w:t>
       </w:r>
       <w:r>
         <w:t xml:space="preserve"> Test</w:t>
@@ -4885,13 +4626,8 @@
           <w:numId w:val="8"/>
         </w:numPr>
       </w:pPr>
-      <w:proofErr w:type="spellStart"/>
-      <w:r>
-        <w:t>AdvancedTurn</w:t>
-      </w:r>
-      <w:proofErr w:type="spellEnd"/>
-      <w:r>
-        <w:t xml:space="preserve"> - Multiple Groups, Last Group With Condition</w:t>
+      <w:r>
+        <w:t>AdvancedTurn - Multiple Groups, Last Group With Condition</w:t>
       </w:r>
       <w:r>
         <w:t xml:space="preserve"> Test</w:t>

</xml_diff>

<commit_message>
added third pairwise test
</commit_message>
<xml_diff>
--- a/docs/Final Report.docx
+++ b/docs/Final Report.docx
@@ -3599,7 +3599,19 @@
     </w:p>
     <w:p>
       <w:r>
-        <w:t>We chose to pair sortByInitiative and groupCreatures in CreatureDaoImpl as group creatures makes up about half the functionality of sortByInitiative but the two aren’t used together in any unit testing. This ensures that sorting actually groups creatures as it is supposed to as groupCreatures is not called alone, only when the inventory is sorted or a creature is deleted.</w:t>
+        <w:t xml:space="preserve">We chose to pair sortByInitiative and groupCreatures in CreatureDaoImpl as group creatures makes up about half the functionality of sortByInitiative but the two aren’t used together in any unit testing. This ensures that sorting actually groups creatures as it is supposed to as groupCreatures is not called alone, only when the inventory is </w:t>
+      </w:r>
+      <w:r>
+        <w:t>sorted,</w:t>
+      </w:r>
+      <w:r>
+        <w:t xml:space="preserve"> or a creature is deleted.</w:t>
+      </w:r>
+    </w:p>
+    <w:p>
+      <w:r>
+        <w:lastRenderedPageBreak/>
+        <w:t>We chose to pair Creature.removeHealth and Creature.addCondition as this is an operation that happens in a function without really affecting other items, but it also should be an event that happens often in the actual use of the software.</w:t>
       </w:r>
     </w:p>
     <w:p>
@@ -3607,7 +3619,6 @@
         <w:pStyle w:val="Heading1"/>
       </w:pPr>
       <w:r>
-        <w:lastRenderedPageBreak/>
         <w:t>Profiling Results</w:t>
       </w:r>
       <w:r>
@@ -4553,6 +4564,19 @@
         </w:numPr>
       </w:pPr>
       <w:r>
+        <w:t>RemoveHealth -&gt; AddCondition Pairwise Tests</w:t>
+      </w:r>
+    </w:p>
+    <w:p>
+      <w:pPr>
+        <w:pStyle w:val="ListParagraph"/>
+        <w:numPr>
+          <w:ilvl w:val="0"/>
+          <w:numId w:val="7"/>
+        </w:numPr>
+      </w:pPr>
+      <w:r>
+        <w:lastRenderedPageBreak/>
         <w:t>Final Report Structuring</w:t>
       </w:r>
     </w:p>
@@ -4561,7 +4585,6 @@
         <w:pStyle w:val="Heading2"/>
       </w:pPr>
       <w:r>
-        <w:lastRenderedPageBreak/>
         <w:t>Darin Hardie</w:t>
       </w:r>
     </w:p>

</xml_diff>

<commit_message>
added final pairwise test and justifications
</commit_message>
<xml_diff>
--- a/docs/Final Report.docx
+++ b/docs/Final Report.docx
@@ -292,7 +292,11 @@
           <w:tcPr>
             <w:tcW w:w="1255" w:type="dxa"/>
           </w:tcPr>
-          <w:p/>
+          <w:p>
+            <w:r>
+              <w:t>10</w:t>
+            </w:r>
+          </w:p>
         </w:tc>
       </w:tr>
       <w:tr>
@@ -3615,6 +3619,22 @@
       </w:r>
     </w:p>
     <w:p>
+      <w:r>
+        <w:t xml:space="preserve">We chose to pair Creature.addCondition and ConditionDao.createCondition as adding conditions is the backbone of a lot of functionality in our software, and conditions being present are required for many of the features used in our application. This is the </w:t>
+      </w:r>
+      <w:r>
+        <w:t>base point</w:t>
+      </w:r>
+      <w:r>
+        <w:t xml:space="preserve"> for ensuring that conditions appear and can be used.</w:t>
+      </w:r>
+    </w:p>
+    <w:p>
+      <w:r>
+        <w:t>We chose to use the neighborhood of CreatureDao.createCreature for our neighborhood integration tests as this particular function branches in a factory method to all of the different types of creatures that our software uses. This allows us to test that each type of creature is being created correctly without needing to implement this testing in pairs individually.</w:t>
+      </w:r>
+    </w:p>
+    <w:p>
       <w:pPr>
         <w:pStyle w:val="Heading1"/>
       </w:pPr>
@@ -4288,235 +4308,7 @@
         <w:t>GUI Code Restructuring</w:t>
       </w:r>
       <w:r>
-        <w:t xml:space="preserve"> Creating Following Functions from Existing Code</w:t>
-      </w:r>
-    </w:p>
-    <w:p>
-      <w:pPr>
-        <w:pStyle w:val="ListParagraph"/>
-        <w:numPr>
-          <w:ilvl w:val="1"/>
-          <w:numId w:val="7"/>
-        </w:numPr>
-      </w:pPr>
-      <w:r>
-        <w:t>selectImageAction()</w:t>
-      </w:r>
-    </w:p>
-    <w:p>
-      <w:pPr>
-        <w:pStyle w:val="ListParagraph"/>
-        <w:numPr>
-          <w:ilvl w:val="1"/>
-          <w:numId w:val="7"/>
-        </w:numPr>
-      </w:pPr>
-      <w:r>
-        <w:t>selectSaveFileAction()</w:t>
-      </w:r>
-    </w:p>
-    <w:p>
-      <w:pPr>
-        <w:pStyle w:val="ListParagraph"/>
-        <w:numPr>
-          <w:ilvl w:val="1"/>
-          <w:numId w:val="7"/>
-        </w:numPr>
-      </w:pPr>
-      <w:r>
-        <w:t>selectLoadFileAction()</w:t>
-      </w:r>
-    </w:p>
-    <w:p>
-      <w:pPr>
-        <w:pStyle w:val="ListParagraph"/>
-        <w:numPr>
-          <w:ilvl w:val="1"/>
-          <w:numId w:val="7"/>
-        </w:numPr>
-      </w:pPr>
-      <w:r>
-        <w:t>dialogSetResultLoad()</w:t>
-      </w:r>
-    </w:p>
-    <w:p>
-      <w:pPr>
-        <w:pStyle w:val="ListParagraph"/>
-        <w:numPr>
-          <w:ilvl w:val="1"/>
-          <w:numId w:val="7"/>
-        </w:numPr>
-      </w:pPr>
-      <w:r>
-        <w:t>dialogSetResultSave()</w:t>
-      </w:r>
-    </w:p>
-    <w:p>
-      <w:pPr>
-        <w:pStyle w:val="ListParagraph"/>
-        <w:numPr>
-          <w:ilvl w:val="1"/>
-          <w:numId w:val="7"/>
-        </w:numPr>
-      </w:pPr>
-      <w:r>
-        <w:t>addButtonAction()</w:t>
-      </w:r>
-    </w:p>
-    <w:p>
-      <w:pPr>
-        <w:pStyle w:val="ListParagraph"/>
-        <w:numPr>
-          <w:ilvl w:val="1"/>
-          <w:numId w:val="7"/>
-        </w:numPr>
-      </w:pPr>
-      <w:r>
-        <w:t>bonusHealthButtonEvent()</w:t>
-      </w:r>
-    </w:p>
-    <w:p>
-      <w:pPr>
-        <w:pStyle w:val="ListParagraph"/>
-        <w:numPr>
-          <w:ilvl w:val="1"/>
-          <w:numId w:val="7"/>
-        </w:numPr>
-      </w:pPr>
-      <w:r>
-        <w:t>conditionButtonEvent()</w:t>
-      </w:r>
-    </w:p>
-    <w:p>
-      <w:pPr>
-        <w:pStyle w:val="ListParagraph"/>
-        <w:numPr>
-          <w:ilvl w:val="1"/>
-          <w:numId w:val="7"/>
-        </w:numPr>
-      </w:pPr>
-      <w:r>
-        <w:t>deleteConditionButtonEvent()</w:t>
-      </w:r>
-    </w:p>
-    <w:p>
-      <w:pPr>
-        <w:pStyle w:val="ListParagraph"/>
-        <w:numPr>
-          <w:ilvl w:val="1"/>
-          <w:numId w:val="7"/>
-        </w:numPr>
-      </w:pPr>
-      <w:r>
-        <w:t>deleteButtonEvent()</w:t>
-      </w:r>
-    </w:p>
-    <w:p>
-      <w:pPr>
-        <w:pStyle w:val="ListParagraph"/>
-        <w:numPr>
-          <w:ilvl w:val="1"/>
-          <w:numId w:val="7"/>
-        </w:numPr>
-      </w:pPr>
-      <w:r>
-        <w:t>damageButtonEvent()</w:t>
-      </w:r>
-    </w:p>
-    <w:p>
-      <w:pPr>
-        <w:pStyle w:val="ListParagraph"/>
-        <w:numPr>
-          <w:ilvl w:val="1"/>
-          <w:numId w:val="7"/>
-        </w:numPr>
-      </w:pPr>
-      <w:r>
-        <w:t>healButtonEvent()</w:t>
-      </w:r>
-    </w:p>
-    <w:p>
-      <w:pPr>
-        <w:pStyle w:val="ListParagraph"/>
-        <w:numPr>
-          <w:ilvl w:val="1"/>
-          <w:numId w:val="7"/>
-        </w:numPr>
-      </w:pPr>
-      <w:r>
-        <w:t>doDamage()</w:t>
-      </w:r>
-    </w:p>
-    <w:p>
-      <w:pPr>
-        <w:pStyle w:val="ListParagraph"/>
-        <w:numPr>
-          <w:ilvl w:val="1"/>
-          <w:numId w:val="7"/>
-        </w:numPr>
-      </w:pPr>
-      <w:r>
-        <w:t>doHealing()</w:t>
-      </w:r>
-    </w:p>
-    <w:p>
-      <w:pPr>
-        <w:pStyle w:val="ListParagraph"/>
-        <w:numPr>
-          <w:ilvl w:val="1"/>
-          <w:numId w:val="7"/>
-        </w:numPr>
-      </w:pPr>
-      <w:r>
-        <w:t>convertResultToPair()</w:t>
-      </w:r>
-    </w:p>
-    <w:p>
-      <w:pPr>
-        <w:pStyle w:val="ListParagraph"/>
-        <w:numPr>
-          <w:ilvl w:val="1"/>
-          <w:numId w:val="7"/>
-        </w:numPr>
-      </w:pPr>
-      <w:r>
-        <w:t>ifBonusHealthPresent()</w:t>
-      </w:r>
-    </w:p>
-    <w:p>
-      <w:pPr>
-        <w:pStyle w:val="ListParagraph"/>
-        <w:numPr>
-          <w:ilvl w:val="1"/>
-          <w:numId w:val="7"/>
-        </w:numPr>
-      </w:pPr>
-      <w:r>
-        <w:t>ifConditionPresent()</w:t>
-      </w:r>
-    </w:p>
-    <w:p>
-      <w:pPr>
-        <w:pStyle w:val="ListParagraph"/>
-        <w:numPr>
-          <w:ilvl w:val="1"/>
-          <w:numId w:val="7"/>
-        </w:numPr>
-      </w:pPr>
-      <w:r>
-        <w:t>pairPresent()</w:t>
-      </w:r>
-    </w:p>
-    <w:p>
-      <w:pPr>
-        <w:pStyle w:val="ListParagraph"/>
-        <w:numPr>
-          <w:ilvl w:val="1"/>
-          <w:numId w:val="7"/>
-        </w:numPr>
-      </w:pPr>
-      <w:r>
-        <w:t>nextTurnPressed()</w:t>
+        <w:t xml:space="preserve"> Creating Functions from Existing Code</w:t>
       </w:r>
     </w:p>
     <w:p>
@@ -4576,7 +4368,27 @@
         </w:numPr>
       </w:pPr>
       <w:r>
-        <w:lastRenderedPageBreak/>
+        <w:t xml:space="preserve">Creature.AddCondition </w:t>
+      </w:r>
+      <w:r>
+        <w:t>-&gt;</w:t>
+      </w:r>
+      <w:r>
+        <w:t xml:space="preserve"> CreatureDao.createCondition</w:t>
+      </w:r>
+      <w:r>
+        <w:t xml:space="preserve"> Pairwise Tests</w:t>
+      </w:r>
+    </w:p>
+    <w:p>
+      <w:pPr>
+        <w:pStyle w:val="ListParagraph"/>
+        <w:numPr>
+          <w:ilvl w:val="0"/>
+          <w:numId w:val="7"/>
+        </w:numPr>
+      </w:pPr>
+      <w:r>
         <w:t>Final Report Structuring</w:t>
       </w:r>
     </w:p>
@@ -4586,6 +4398,18 @@
       </w:pPr>
       <w:r>
         <w:t>Darin Hardie</w:t>
+      </w:r>
+    </w:p>
+    <w:p>
+      <w:pPr>
+        <w:pStyle w:val="ListParagraph"/>
+        <w:numPr>
+          <w:ilvl w:val="0"/>
+          <w:numId w:val="9"/>
+        </w:numPr>
+      </w:pPr>
+      <w:r>
+        <w:t>Neighborhood Integration Tests</w:t>
       </w:r>
     </w:p>
     <w:p>
@@ -4605,58 +4429,15 @@
         </w:numPr>
       </w:pPr>
       <w:r>
-        <w:t>AdvanceTurn - Empty groupedByTurnCreatures</w:t>
-      </w:r>
-      <w:r>
-        <w:t xml:space="preserve"> Test</w:t>
-      </w:r>
-    </w:p>
-    <w:p>
-      <w:pPr>
-        <w:pStyle w:val="ListParagraph"/>
-        <w:numPr>
-          <w:ilvl w:val="0"/>
-          <w:numId w:val="8"/>
-        </w:numPr>
-      </w:pPr>
-      <w:r>
-        <w:t>AdvanceTurn - Single Group with Condition</w:t>
-      </w:r>
-      <w:r>
-        <w:t xml:space="preserve"> Test</w:t>
-      </w:r>
-    </w:p>
-    <w:p>
-      <w:pPr>
-        <w:pStyle w:val="ListParagraph"/>
-        <w:numPr>
-          <w:ilvl w:val="0"/>
-          <w:numId w:val="8"/>
-        </w:numPr>
-      </w:pPr>
-      <w:r>
-        <w:t>AdvancedTurn - Multiple Groups, Middle Group Without Condition</w:t>
-      </w:r>
-      <w:r>
-        <w:t xml:space="preserve"> Test</w:t>
-      </w:r>
-    </w:p>
-    <w:p>
-      <w:pPr>
-        <w:pStyle w:val="ListParagraph"/>
-        <w:numPr>
-          <w:ilvl w:val="0"/>
-          <w:numId w:val="8"/>
-        </w:numPr>
-      </w:pPr>
-      <w:r>
-        <w:t>AdvancedTurn - Multiple Groups, Last Group With Condition</w:t>
-      </w:r>
-      <w:r>
-        <w:t xml:space="preserve"> Test</w:t>
-      </w:r>
-    </w:p>
-    <w:p/>
+        <w:t>CreatureDao.</w:t>
+      </w:r>
+      <w:r>
+        <w:t xml:space="preserve">AdvanceTurn </w:t>
+      </w:r>
+      <w:r>
+        <w:t>-&gt; Creature.DecrementConditions Pairwise Tests</w:t>
+      </w:r>
+    </w:p>
     <w:p/>
     <w:sectPr>
       <w:footerReference w:type="default" r:id="rId10"/>
@@ -4974,6 +4755,119 @@
     </w:lvl>
   </w:abstractNum>
   <w:abstractNum w:abstractNumId="2" w15:restartNumberingAfterBreak="0">
+    <w:nsid w:val="25ED271B"/>
+    <w:multiLevelType w:val="hybridMultilevel"/>
+    <w:tmpl w:val="D200F4DE"/>
+    <w:lvl w:ilvl="0" w:tplc="04090001">
+      <w:start w:val="1"/>
+      <w:numFmt w:val="bullet"/>
+      <w:lvlText w:val=""/>
+      <w:lvlJc w:val="left"/>
+      <w:pPr>
+        <w:ind w:left="720" w:hanging="360"/>
+      </w:pPr>
+      <w:rPr>
+        <w:rFonts w:ascii="Symbol" w:hAnsi="Symbol" w:hint="default"/>
+      </w:rPr>
+    </w:lvl>
+    <w:lvl w:ilvl="1" w:tplc="04090003" w:tentative="1">
+      <w:start w:val="1"/>
+      <w:numFmt w:val="bullet"/>
+      <w:lvlText w:val="o"/>
+      <w:lvlJc w:val="left"/>
+      <w:pPr>
+        <w:ind w:left="1440" w:hanging="360"/>
+      </w:pPr>
+      <w:rPr>
+        <w:rFonts w:ascii="Courier New" w:hAnsi="Courier New" w:cs="Courier New" w:hint="default"/>
+      </w:rPr>
+    </w:lvl>
+    <w:lvl w:ilvl="2" w:tplc="04090005" w:tentative="1">
+      <w:start w:val="1"/>
+      <w:numFmt w:val="bullet"/>
+      <w:lvlText w:val=""/>
+      <w:lvlJc w:val="left"/>
+      <w:pPr>
+        <w:ind w:left="2160" w:hanging="360"/>
+      </w:pPr>
+      <w:rPr>
+        <w:rFonts w:ascii="Wingdings" w:hAnsi="Wingdings" w:hint="default"/>
+      </w:rPr>
+    </w:lvl>
+    <w:lvl w:ilvl="3" w:tplc="04090001" w:tentative="1">
+      <w:start w:val="1"/>
+      <w:numFmt w:val="bullet"/>
+      <w:lvlText w:val=""/>
+      <w:lvlJc w:val="left"/>
+      <w:pPr>
+        <w:ind w:left="2880" w:hanging="360"/>
+      </w:pPr>
+      <w:rPr>
+        <w:rFonts w:ascii="Symbol" w:hAnsi="Symbol" w:hint="default"/>
+      </w:rPr>
+    </w:lvl>
+    <w:lvl w:ilvl="4" w:tplc="04090003" w:tentative="1">
+      <w:start w:val="1"/>
+      <w:numFmt w:val="bullet"/>
+      <w:lvlText w:val="o"/>
+      <w:lvlJc w:val="left"/>
+      <w:pPr>
+        <w:ind w:left="3600" w:hanging="360"/>
+      </w:pPr>
+      <w:rPr>
+        <w:rFonts w:ascii="Courier New" w:hAnsi="Courier New" w:cs="Courier New" w:hint="default"/>
+      </w:rPr>
+    </w:lvl>
+    <w:lvl w:ilvl="5" w:tplc="04090005" w:tentative="1">
+      <w:start w:val="1"/>
+      <w:numFmt w:val="bullet"/>
+      <w:lvlText w:val=""/>
+      <w:lvlJc w:val="left"/>
+      <w:pPr>
+        <w:ind w:left="4320" w:hanging="360"/>
+      </w:pPr>
+      <w:rPr>
+        <w:rFonts w:ascii="Wingdings" w:hAnsi="Wingdings" w:hint="default"/>
+      </w:rPr>
+    </w:lvl>
+    <w:lvl w:ilvl="6" w:tplc="04090001" w:tentative="1">
+      <w:start w:val="1"/>
+      <w:numFmt w:val="bullet"/>
+      <w:lvlText w:val=""/>
+      <w:lvlJc w:val="left"/>
+      <w:pPr>
+        <w:ind w:left="5040" w:hanging="360"/>
+      </w:pPr>
+      <w:rPr>
+        <w:rFonts w:ascii="Symbol" w:hAnsi="Symbol" w:hint="default"/>
+      </w:rPr>
+    </w:lvl>
+    <w:lvl w:ilvl="7" w:tplc="04090003" w:tentative="1">
+      <w:start w:val="1"/>
+      <w:numFmt w:val="bullet"/>
+      <w:lvlText w:val="o"/>
+      <w:lvlJc w:val="left"/>
+      <w:pPr>
+        <w:ind w:left="5760" w:hanging="360"/>
+      </w:pPr>
+      <w:rPr>
+        <w:rFonts w:ascii="Courier New" w:hAnsi="Courier New" w:cs="Courier New" w:hint="default"/>
+      </w:rPr>
+    </w:lvl>
+    <w:lvl w:ilvl="8" w:tplc="04090005" w:tentative="1">
+      <w:start w:val="1"/>
+      <w:numFmt w:val="bullet"/>
+      <w:lvlText w:val=""/>
+      <w:lvlJc w:val="left"/>
+      <w:pPr>
+        <w:ind w:left="6480" w:hanging="360"/>
+      </w:pPr>
+      <w:rPr>
+        <w:rFonts w:ascii="Wingdings" w:hAnsi="Wingdings" w:hint="default"/>
+      </w:rPr>
+    </w:lvl>
+  </w:abstractNum>
+  <w:abstractNum w:abstractNumId="3" w15:restartNumberingAfterBreak="0">
     <w:nsid w:val="2B3D0648"/>
     <w:multiLevelType w:val="hybridMultilevel"/>
     <w:tmpl w:val="596AAD52"/>
@@ -5086,7 +4980,7 @@
       </w:rPr>
     </w:lvl>
   </w:abstractNum>
-  <w:abstractNum w:abstractNumId="3" w15:restartNumberingAfterBreak="0">
+  <w:abstractNum w:abstractNumId="4" w15:restartNumberingAfterBreak="0">
     <w:nsid w:val="45CF6832"/>
     <w:multiLevelType w:val="hybridMultilevel"/>
     <w:tmpl w:val="CED0B24C"/>
@@ -5199,7 +5093,7 @@
       </w:rPr>
     </w:lvl>
   </w:abstractNum>
-  <w:abstractNum w:abstractNumId="4" w15:restartNumberingAfterBreak="0">
+  <w:abstractNum w:abstractNumId="5" w15:restartNumberingAfterBreak="0">
     <w:nsid w:val="49307476"/>
     <w:multiLevelType w:val="hybridMultilevel"/>
     <w:tmpl w:val="6C987100"/>
@@ -5312,7 +5206,7 @@
       </w:rPr>
     </w:lvl>
   </w:abstractNum>
-  <w:abstractNum w:abstractNumId="5" w15:restartNumberingAfterBreak="0">
+  <w:abstractNum w:abstractNumId="6" w15:restartNumberingAfterBreak="0">
     <w:nsid w:val="547A189A"/>
     <w:multiLevelType w:val="hybridMultilevel"/>
     <w:tmpl w:val="E24CFB98"/>
@@ -5425,7 +5319,7 @@
       </w:rPr>
     </w:lvl>
   </w:abstractNum>
-  <w:abstractNum w:abstractNumId="6" w15:restartNumberingAfterBreak="0">
+  <w:abstractNum w:abstractNumId="7" w15:restartNumberingAfterBreak="0">
     <w:nsid w:val="6B1A1346"/>
     <w:multiLevelType w:val="hybridMultilevel"/>
     <w:tmpl w:val="4FF00E30"/>
@@ -5538,7 +5432,7 @@
       </w:rPr>
     </w:lvl>
   </w:abstractNum>
-  <w:abstractNum w:abstractNumId="7" w15:restartNumberingAfterBreak="0">
+  <w:abstractNum w:abstractNumId="8" w15:restartNumberingAfterBreak="0">
     <w:nsid w:val="73F84D84"/>
     <w:multiLevelType w:val="hybridMultilevel"/>
     <w:tmpl w:val="0952CEA2"/>
@@ -5652,16 +5546,16 @@
     </w:lvl>
   </w:abstractNum>
   <w:num w:numId="1" w16cid:durableId="1229878354">
+    <w:abstractNumId w:val="5"/>
+  </w:num>
+  <w:num w:numId="2" w16cid:durableId="1388842833">
     <w:abstractNumId w:val="4"/>
   </w:num>
-  <w:num w:numId="2" w16cid:durableId="1388842833">
-    <w:abstractNumId w:val="3"/>
-  </w:num>
   <w:num w:numId="3" w16cid:durableId="506142447">
-    <w:abstractNumId w:val="6"/>
+    <w:abstractNumId w:val="7"/>
   </w:num>
   <w:num w:numId="4" w16cid:durableId="1779058601">
-    <w:abstractNumId w:val="7"/>
+    <w:abstractNumId w:val="8"/>
   </w:num>
   <w:num w:numId="5" w16cid:durableId="1408727418">
     <w:abstractNumId w:val="1"/>
@@ -5670,9 +5564,12 @@
     <w:abstractNumId w:val="0"/>
   </w:num>
   <w:num w:numId="7" w16cid:durableId="1225292423">
-    <w:abstractNumId w:val="5"/>
+    <w:abstractNumId w:val="6"/>
   </w:num>
   <w:num w:numId="8" w16cid:durableId="851457641">
+    <w:abstractNumId w:val="3"/>
+  </w:num>
+  <w:num w:numId="9" w16cid:durableId="2075661156">
     <w:abstractNumId w:val="2"/>
   </w:num>
 </w:numbering>

</xml_diff>